<commit_message>
Manuale versione 1.0 completo.
</commit_message>
<xml_diff>
--- a/Docs/CIE 3.0 - MacOS - Manuale d'uso del middleware.docx
+++ b/Docs/CIE 3.0 - MacOS - Manuale d'uso del middleware.docx
@@ -1,6 +1,6 @@
 
 <file path=word/document.xml><?xml version="1.0" encoding="utf-8"?>
-<w:document xmlns:wpc="http://schemas.microsoft.com/office/word/2010/wordprocessingCanvas" xmlns:mc="http://schemas.openxmlformats.org/markup-compatibility/2006" xmlns:o="urn:schemas-microsoft-com:office:office" xmlns:r="http://schemas.openxmlformats.org/officeDocument/2006/relationships" xmlns:m="http://schemas.openxmlformats.org/officeDocument/2006/math" xmlns:v="urn:schemas-microsoft-com:vml" xmlns:wp14="http://schemas.microsoft.com/office/word/2010/wordprocessingDrawing" xmlns:wp="http://schemas.openxmlformats.org/drawingml/2006/wordprocessingDrawing" xmlns:w10="urn:schemas-microsoft-com:office:word" xmlns:w="http://schemas.openxmlformats.org/wordprocessingml/2006/main" xmlns:w14="http://schemas.microsoft.com/office/word/2010/wordml" xmlns:w15="http://schemas.microsoft.com/office/word/2012/wordml" xmlns:wpg="http://schemas.microsoft.com/office/word/2010/wordprocessingGroup" xmlns:wpi="http://schemas.microsoft.com/office/word/2010/wordprocessingInk" xmlns:wne="http://schemas.microsoft.com/office/word/2006/wordml" xmlns:wps="http://schemas.microsoft.com/office/word/2010/wordprocessingShape" mc:Ignorable="w14 w15 wp14">
+<w:document xmlns:wpc="http://schemas.microsoft.com/office/word/2010/wordprocessingCanvas" xmlns:cx="http://schemas.microsoft.com/office/drawing/2014/chartex" xmlns:cx1="http://schemas.microsoft.com/office/drawing/2015/9/8/chartex" xmlns:cx2="http://schemas.microsoft.com/office/drawing/2015/10/21/chartex" xmlns:cx3="http://schemas.microsoft.com/office/drawing/2016/5/9/chartex" xmlns:cx4="http://schemas.microsoft.com/office/drawing/2016/5/10/chartex" xmlns:cx5="http://schemas.microsoft.com/office/drawing/2016/5/11/chartex" xmlns:cx6="http://schemas.microsoft.com/office/drawing/2016/5/12/chartex" xmlns:cx7="http://schemas.microsoft.com/office/drawing/2016/5/13/chartex" xmlns:cx8="http://schemas.microsoft.com/office/drawing/2016/5/14/chartex" xmlns:mc="http://schemas.openxmlformats.org/markup-compatibility/2006" xmlns:aink="http://schemas.microsoft.com/office/drawing/2016/ink" xmlns:am3d="http://schemas.microsoft.com/office/drawing/2017/model3d" xmlns:o="urn:schemas-microsoft-com:office:office" xmlns:r="http://schemas.openxmlformats.org/officeDocument/2006/relationships" xmlns:m="http://schemas.openxmlformats.org/officeDocument/2006/math" xmlns:v="urn:schemas-microsoft-com:vml" xmlns:wp14="http://schemas.microsoft.com/office/word/2010/wordprocessingDrawing" xmlns:wp="http://schemas.openxmlformats.org/drawingml/2006/wordprocessingDrawing" xmlns:w10="urn:schemas-microsoft-com:office:word" xmlns:w="http://schemas.openxmlformats.org/wordprocessingml/2006/main" xmlns:w14="http://schemas.microsoft.com/office/word/2010/wordml" xmlns:w15="http://schemas.microsoft.com/office/word/2012/wordml" xmlns:w16cid="http://schemas.microsoft.com/office/word/2016/wordml/cid" xmlns:w16se="http://schemas.microsoft.com/office/word/2015/wordml/symex" xmlns:wpg="http://schemas.microsoft.com/office/word/2010/wordprocessingGroup" xmlns:wpi="http://schemas.microsoft.com/office/word/2010/wordprocessingInk" xmlns:wne="http://schemas.microsoft.com/office/word/2006/wordml" xmlns:wps="http://schemas.microsoft.com/office/word/2010/wordprocessingShape" mc:Ignorable="w14 w15 w16se w16cid wp14">
   <w:body>
     <w:p>
       <w:pPr>
@@ -217,87 +217,111 @@
         </w:rPr>
         <w:t xml:space="preserve"> </w:t>
       </w:r>
-      <w:proofErr w:type="spellStart"/>
       <w:r>
         <w:rPr>
           <w:rFonts w:asciiTheme="minorHAnsi" w:hAnsiTheme="minorHAnsi"/>
           <w:sz w:val="36"/>
           <w:szCs w:val="36"/>
         </w:rPr>
-        <w:t>MacOS</w:t>
-      </w:r>
-      <w:proofErr w:type="spellEnd"/>
+        <w:t xml:space="preserve">per </w:t>
+      </w:r>
       <w:r>
         <w:rPr>
           <w:rFonts w:asciiTheme="minorHAnsi" w:hAnsiTheme="minorHAnsi"/>
           <w:sz w:val="36"/>
           <w:szCs w:val="36"/>
         </w:rPr>
-        <w:t>-X</w:t>
-      </w:r>
-    </w:p>
-    <w:p>
-      <w:pPr>
-        <w:pStyle w:val="Titolo"/>
+        <w:t>Mac</w:t>
+      </w:r>
+      <w:r>
         <w:rPr>
           <w:rFonts w:asciiTheme="minorHAnsi" w:hAnsiTheme="minorHAnsi"/>
           <w:sz w:val="36"/>
           <w:szCs w:val="36"/>
         </w:rPr>
-      </w:pPr>
+        <w:t xml:space="preserve"> </w:t>
+      </w:r>
+      <w:proofErr w:type="spellStart"/>
       <w:r>
         <w:rPr>
           <w:rFonts w:asciiTheme="minorHAnsi" w:hAnsiTheme="minorHAnsi"/>
           <w:sz w:val="36"/>
           <w:szCs w:val="36"/>
         </w:rPr>
-        <w:t>Manuale utente</w:t>
-      </w:r>
-    </w:p>
-    <w:p>
-      <w:pPr>
-        <w:pStyle w:val="Titolo"/>
+        <w:t>OS</w:t>
+      </w:r>
+      <w:r>
         <w:rPr>
           <w:rFonts w:asciiTheme="minorHAnsi" w:hAnsiTheme="minorHAnsi"/>
           <w:sz w:val="36"/>
           <w:szCs w:val="36"/>
         </w:rPr>
-      </w:pPr>
-      <w:r>
+        <w:t>x</w:t>
+      </w:r>
+      <w:proofErr w:type="spellEnd"/>
+    </w:p>
+    <w:p>
+      <w:pPr>
+        <w:pStyle w:val="Titolo"/>
         <w:rPr>
           <w:rFonts w:asciiTheme="minorHAnsi" w:hAnsiTheme="minorHAnsi"/>
           <w:sz w:val="36"/>
           <w:szCs w:val="36"/>
         </w:rPr>
-        <w:fldChar w:fldCharType="begin"/>
-      </w:r>
+      </w:pPr>
       <w:r>
         <w:rPr>
           <w:rFonts w:asciiTheme="minorHAnsi" w:hAnsiTheme="minorHAnsi"/>
           <w:sz w:val="36"/>
           <w:szCs w:val="36"/>
         </w:rPr>
-        <w:instrText xml:space="preserve"> TIME \@ "dd/MM/yy" </w:instrText>
-      </w:r>
-      <w:r>
+        <w:t>Manuale utente</w:t>
+      </w:r>
+    </w:p>
+    <w:p>
+      <w:pPr>
+        <w:pStyle w:val="Titolo"/>
         <w:rPr>
           <w:rFonts w:asciiTheme="minorHAnsi" w:hAnsiTheme="minorHAnsi"/>
           <w:sz w:val="36"/>
           <w:szCs w:val="36"/>
         </w:rPr>
-        <w:fldChar w:fldCharType="separate"/>
-      </w:r>
-      <w:bookmarkStart w:id="8" w:name="_Toc467862240"/>
-      <w:bookmarkStart w:id="9" w:name="_Toc473283927"/>
-      <w:bookmarkStart w:id="10" w:name="_Toc475011072"/>
+      </w:pPr>
       <w:r>
         <w:rPr>
           <w:rFonts w:asciiTheme="minorHAnsi" w:hAnsiTheme="minorHAnsi"/>
-          <w:noProof/>
           <w:sz w:val="36"/>
           <w:szCs w:val="36"/>
         </w:rPr>
-        <w:t>11/11/18</w:t>
+        <w:fldChar w:fldCharType="begin"/>
+      </w:r>
+      <w:r>
+        <w:rPr>
+          <w:rFonts w:asciiTheme="minorHAnsi" w:hAnsiTheme="minorHAnsi"/>
+          <w:sz w:val="36"/>
+          <w:szCs w:val="36"/>
+        </w:rPr>
+        <w:instrText xml:space="preserve"> TIME \@ "dd/MM/yy" </w:instrText>
+      </w:r>
+      <w:r>
+        <w:rPr>
+          <w:rFonts w:asciiTheme="minorHAnsi" w:hAnsiTheme="minorHAnsi"/>
+          <w:sz w:val="36"/>
+          <w:szCs w:val="36"/>
+        </w:rPr>
+        <w:fldChar w:fldCharType="separate"/>
+      </w:r>
+      <w:bookmarkStart w:id="8" w:name="_Toc475011072"/>
+      <w:bookmarkStart w:id="9" w:name="_Toc473283927"/>
+      <w:bookmarkStart w:id="10" w:name="_Toc467862240"/>
+      <w:r>
+        <w:rPr>
+          <w:rFonts w:asciiTheme="minorHAnsi" w:hAnsiTheme="minorHAnsi"/>
+          <w:noProof/>
+          <w:sz w:val="36"/>
+          <w:szCs w:val="36"/>
+        </w:rPr>
+        <w:t>27/11/18</w:t>
       </w:r>
       <w:bookmarkEnd w:id="8"/>
       <w:bookmarkEnd w:id="9"/>
@@ -363,6 +387,8 @@
         <w:rPr>
           <w:rFonts w:eastAsiaTheme="minorEastAsia"/>
           <w:noProof/>
+          <w:sz w:val="24"/>
+          <w:szCs w:val="24"/>
           <w:lang w:eastAsia="it-IT"/>
         </w:rPr>
       </w:pPr>
@@ -375,6 +401,8 @@
       <w:r>
         <w:fldChar w:fldCharType="separate"/>
       </w:r>
+      <w:bookmarkStart w:id="11" w:name="_GoBack"/>
+      <w:bookmarkEnd w:id="11"/>
       <w:r>
         <w:rPr>
           <w:noProof/>
@@ -385,6 +413,8 @@
         <w:rPr>
           <w:rFonts w:eastAsiaTheme="minorEastAsia"/>
           <w:noProof/>
+          <w:sz w:val="24"/>
+          <w:szCs w:val="24"/>
           <w:lang w:eastAsia="it-IT"/>
         </w:rPr>
         <w:tab/>
@@ -411,7 +441,7 @@
         <w:rPr>
           <w:noProof/>
         </w:rPr>
-        <w:instrText xml:space="preserve"> PAGEREF _Toc529693492 \h </w:instrText>
+        <w:instrText xml:space="preserve"> PAGEREF _Toc531122362 \h </w:instrText>
       </w:r>
       <w:r>
         <w:rPr>
@@ -447,6 +477,8 @@
         <w:rPr>
           <w:rFonts w:eastAsiaTheme="minorEastAsia"/>
           <w:noProof/>
+          <w:sz w:val="24"/>
+          <w:szCs w:val="24"/>
           <w:lang w:eastAsia="it-IT"/>
         </w:rPr>
       </w:pPr>
@@ -460,6 +492,8 @@
         <w:rPr>
           <w:rFonts w:eastAsiaTheme="minorEastAsia"/>
           <w:noProof/>
+          <w:sz w:val="24"/>
+          <w:szCs w:val="24"/>
           <w:lang w:eastAsia="it-IT"/>
         </w:rPr>
         <w:tab/>
@@ -486,7 +520,7 @@
         <w:rPr>
           <w:noProof/>
         </w:rPr>
-        <w:instrText xml:space="preserve"> PAGEREF _Toc529693493 \h </w:instrText>
+        <w:instrText xml:space="preserve"> PAGEREF _Toc531122363 \h </w:instrText>
       </w:r>
       <w:r>
         <w:rPr>
@@ -522,6 +556,8 @@
         <w:rPr>
           <w:rFonts w:eastAsiaTheme="minorEastAsia"/>
           <w:noProof/>
+          <w:sz w:val="24"/>
+          <w:szCs w:val="24"/>
           <w:lang w:eastAsia="it-IT"/>
         </w:rPr>
       </w:pPr>
@@ -535,6 +571,8 @@
         <w:rPr>
           <w:rFonts w:eastAsiaTheme="minorEastAsia"/>
           <w:noProof/>
+          <w:sz w:val="24"/>
+          <w:szCs w:val="24"/>
           <w:lang w:eastAsia="it-IT"/>
         </w:rPr>
         <w:tab/>
@@ -561,7 +599,7 @@
         <w:rPr>
           <w:noProof/>
         </w:rPr>
-        <w:instrText xml:space="preserve"> PAGEREF _Toc529693494 \h </w:instrText>
+        <w:instrText xml:space="preserve"> PAGEREF _Toc531122364 \h </w:instrText>
       </w:r>
       <w:r>
         <w:rPr>
@@ -597,6 +635,8 @@
         <w:rPr>
           <w:rFonts w:eastAsiaTheme="minorEastAsia"/>
           <w:noProof/>
+          <w:sz w:val="24"/>
+          <w:szCs w:val="24"/>
           <w:lang w:eastAsia="it-IT"/>
         </w:rPr>
       </w:pPr>
@@ -610,6 +650,8 @@
         <w:rPr>
           <w:rFonts w:eastAsiaTheme="minorEastAsia"/>
           <w:noProof/>
+          <w:sz w:val="24"/>
+          <w:szCs w:val="24"/>
           <w:lang w:eastAsia="it-IT"/>
         </w:rPr>
         <w:tab/>
@@ -636,7 +678,7 @@
         <w:rPr>
           <w:noProof/>
         </w:rPr>
-        <w:instrText xml:space="preserve"> PAGEREF _Toc529693495 \h </w:instrText>
+        <w:instrText xml:space="preserve"> PAGEREF _Toc531122365 \h </w:instrText>
       </w:r>
       <w:r>
         <w:rPr>
@@ -672,6 +714,8 @@
         <w:rPr>
           <w:rFonts w:eastAsiaTheme="minorEastAsia"/>
           <w:noProof/>
+          <w:sz w:val="24"/>
+          <w:szCs w:val="24"/>
           <w:lang w:eastAsia="it-IT"/>
         </w:rPr>
       </w:pPr>
@@ -685,6 +729,8 @@
         <w:rPr>
           <w:rFonts w:eastAsiaTheme="minorEastAsia"/>
           <w:noProof/>
+          <w:sz w:val="24"/>
+          <w:szCs w:val="24"/>
           <w:lang w:eastAsia="it-IT"/>
         </w:rPr>
         <w:tab/>
@@ -711,7 +757,7 @@
         <w:rPr>
           <w:noProof/>
         </w:rPr>
-        <w:instrText xml:space="preserve"> PAGEREF _Toc529693496 \h </w:instrText>
+        <w:instrText xml:space="preserve"> PAGEREF _Toc531122366 \h </w:instrText>
       </w:r>
       <w:r>
         <w:rPr>
@@ -747,6 +793,8 @@
         <w:rPr>
           <w:rFonts w:eastAsiaTheme="minorEastAsia"/>
           <w:noProof/>
+          <w:sz w:val="24"/>
+          <w:szCs w:val="24"/>
           <w:lang w:eastAsia="it-IT"/>
         </w:rPr>
       </w:pPr>
@@ -760,6 +808,8 @@
         <w:rPr>
           <w:rFonts w:eastAsiaTheme="minorEastAsia"/>
           <w:noProof/>
+          <w:sz w:val="24"/>
+          <w:szCs w:val="24"/>
           <w:lang w:eastAsia="it-IT"/>
         </w:rPr>
         <w:tab/>
@@ -768,7 +818,7 @@
         <w:rPr>
           <w:noProof/>
         </w:rPr>
-        <w:t>Accesso ad un servizio mediante il browser e la CIE</w:t>
+        <w:t>Accesso ad un servizio online mediante il browser e la CIE</w:t>
       </w:r>
       <w:r>
         <w:rPr>
@@ -786,7 +836,7 @@
         <w:rPr>
           <w:noProof/>
         </w:rPr>
-        <w:instrText xml:space="preserve"> PAGEREF _Toc529693497 \h </w:instrText>
+        <w:instrText xml:space="preserve"> PAGEREF _Toc531122367 \h </w:instrText>
       </w:r>
       <w:r>
         <w:rPr>
@@ -822,6 +872,8 @@
         <w:rPr>
           <w:rFonts w:eastAsiaTheme="minorEastAsia"/>
           <w:noProof/>
+          <w:sz w:val="24"/>
+          <w:szCs w:val="24"/>
           <w:lang w:eastAsia="it-IT"/>
         </w:rPr>
       </w:pPr>
@@ -835,6 +887,8 @@
         <w:rPr>
           <w:rFonts w:eastAsiaTheme="minorEastAsia"/>
           <w:noProof/>
+          <w:sz w:val="24"/>
+          <w:szCs w:val="24"/>
           <w:lang w:eastAsia="it-IT"/>
         </w:rPr>
         <w:tab/>
@@ -861,7 +915,7 @@
         <w:rPr>
           <w:noProof/>
         </w:rPr>
-        <w:instrText xml:space="preserve"> PAGEREF _Toc529693498 \h </w:instrText>
+        <w:instrText xml:space="preserve"> PAGEREF _Toc531122368 \h </w:instrText>
       </w:r>
       <w:r>
         <w:rPr>
@@ -897,6 +951,8 @@
         <w:rPr>
           <w:rFonts w:eastAsiaTheme="minorEastAsia"/>
           <w:noProof/>
+          <w:sz w:val="24"/>
+          <w:szCs w:val="24"/>
           <w:lang w:eastAsia="it-IT"/>
         </w:rPr>
       </w:pPr>
@@ -910,6 +966,8 @@
         <w:rPr>
           <w:rFonts w:eastAsiaTheme="minorEastAsia"/>
           <w:noProof/>
+          <w:sz w:val="24"/>
+          <w:szCs w:val="24"/>
           <w:lang w:eastAsia="it-IT"/>
         </w:rPr>
         <w:tab/>
@@ -936,7 +994,7 @@
         <w:rPr>
           <w:noProof/>
         </w:rPr>
-        <w:instrText xml:space="preserve"> PAGEREF _Toc529693499 \h </w:instrText>
+        <w:instrText xml:space="preserve"> PAGEREF _Toc531122369 \h </w:instrText>
       </w:r>
       <w:r>
         <w:rPr>
@@ -972,6 +1030,8 @@
         <w:rPr>
           <w:rFonts w:eastAsiaTheme="minorEastAsia"/>
           <w:noProof/>
+          <w:sz w:val="24"/>
+          <w:szCs w:val="24"/>
           <w:lang w:eastAsia="it-IT"/>
         </w:rPr>
       </w:pPr>
@@ -985,6 +1045,8 @@
         <w:rPr>
           <w:rFonts w:eastAsiaTheme="minorEastAsia"/>
           <w:noProof/>
+          <w:sz w:val="24"/>
+          <w:szCs w:val="24"/>
           <w:lang w:eastAsia="it-IT"/>
         </w:rPr>
         <w:tab/>
@@ -1011,7 +1073,7 @@
         <w:rPr>
           <w:noProof/>
         </w:rPr>
-        <w:instrText xml:space="preserve"> PAGEREF _Toc529693500 \h </w:instrText>
+        <w:instrText xml:space="preserve"> PAGEREF _Toc531122370 \h </w:instrText>
       </w:r>
       <w:r>
         <w:rPr>
@@ -1047,6 +1109,8 @@
         <w:rPr>
           <w:rFonts w:eastAsiaTheme="minorEastAsia"/>
           <w:noProof/>
+          <w:sz w:val="24"/>
+          <w:szCs w:val="24"/>
           <w:lang w:eastAsia="it-IT"/>
         </w:rPr>
       </w:pPr>
@@ -1060,6 +1124,8 @@
         <w:rPr>
           <w:rFonts w:eastAsiaTheme="minorEastAsia"/>
           <w:noProof/>
+          <w:sz w:val="24"/>
+          <w:szCs w:val="24"/>
           <w:lang w:eastAsia="it-IT"/>
         </w:rPr>
         <w:tab/>
@@ -1086,7 +1152,7 @@
         <w:rPr>
           <w:noProof/>
         </w:rPr>
-        <w:instrText xml:space="preserve"> PAGEREF _Toc529693501 \h </w:instrText>
+        <w:instrText xml:space="preserve"> PAGEREF _Toc531122371 \h </w:instrText>
       </w:r>
       <w:r>
         <w:rPr>
@@ -1122,6 +1188,8 @@
         <w:rPr>
           <w:rFonts w:eastAsiaTheme="minorEastAsia"/>
           <w:noProof/>
+          <w:sz w:val="24"/>
+          <w:szCs w:val="24"/>
           <w:lang w:eastAsia="it-IT"/>
         </w:rPr>
       </w:pPr>
@@ -1135,6 +1203,8 @@
         <w:rPr>
           <w:rFonts w:eastAsiaTheme="minorEastAsia"/>
           <w:noProof/>
+          <w:sz w:val="24"/>
+          <w:szCs w:val="24"/>
           <w:lang w:eastAsia="it-IT"/>
         </w:rPr>
         <w:tab/>
@@ -1161,7 +1231,7 @@
         <w:rPr>
           <w:noProof/>
         </w:rPr>
-        <w:instrText xml:space="preserve"> PAGEREF _Toc529693502 \h </w:instrText>
+        <w:instrText xml:space="preserve"> PAGEREF _Toc531122372 \h </w:instrText>
       </w:r>
       <w:r>
         <w:rPr>
@@ -1197,6 +1267,8 @@
         <w:rPr>
           <w:rFonts w:eastAsiaTheme="minorEastAsia"/>
           <w:noProof/>
+          <w:sz w:val="24"/>
+          <w:szCs w:val="24"/>
           <w:lang w:eastAsia="it-IT"/>
         </w:rPr>
       </w:pPr>
@@ -1210,6 +1282,8 @@
         <w:rPr>
           <w:rFonts w:eastAsiaTheme="minorEastAsia"/>
           <w:noProof/>
+          <w:sz w:val="24"/>
+          <w:szCs w:val="24"/>
           <w:lang w:eastAsia="it-IT"/>
         </w:rPr>
         <w:tab/>
@@ -1236,7 +1310,7 @@
         <w:rPr>
           <w:noProof/>
         </w:rPr>
-        <w:instrText xml:space="preserve"> PAGEREF _Toc529693503 \h </w:instrText>
+        <w:instrText xml:space="preserve"> PAGEREF _Toc531122373 \h </w:instrText>
       </w:r>
       <w:r>
         <w:rPr>
@@ -1280,8 +1354,8 @@
           <w:numId w:val="1"/>
         </w:numPr>
       </w:pPr>
-      <w:bookmarkStart w:id="11" w:name="_Ref482020218"/>
-      <w:bookmarkStart w:id="12" w:name="_Toc529693492"/>
+      <w:bookmarkStart w:id="12" w:name="_Ref482020218"/>
+      <w:bookmarkStart w:id="13" w:name="_Toc531122362"/>
       <w:proofErr w:type="spellStart"/>
       <w:r>
         <w:lastRenderedPageBreak/>
@@ -1297,8 +1371,8 @@
       <w:r>
         <w:t xml:space="preserve"> cosa serve</w:t>
       </w:r>
-      <w:bookmarkEnd w:id="11"/>
       <w:bookmarkEnd w:id="12"/>
+      <w:bookmarkEnd w:id="13"/>
     </w:p>
     <w:p>
       <w:pPr>
@@ -1528,11 +1602,11 @@
           <w:numId w:val="1"/>
         </w:numPr>
       </w:pPr>
-      <w:bookmarkStart w:id="13" w:name="_Toc529693493"/>
+      <w:bookmarkStart w:id="14" w:name="_Toc531122363"/>
       <w:r>
         <w:t>Sistemi operativi supportati</w:t>
       </w:r>
-      <w:bookmarkEnd w:id="13"/>
+      <w:bookmarkEnd w:id="14"/>
     </w:p>
     <w:p>
       <w:pPr>
@@ -1592,7 +1666,7 @@
           <w:numId w:val="1"/>
         </w:numPr>
       </w:pPr>
-      <w:bookmarkStart w:id="14" w:name="_Toc529693494"/>
+      <w:bookmarkStart w:id="15" w:name="_Toc531122364"/>
       <w:r>
         <w:t xml:space="preserve">Installazione del </w:t>
       </w:r>
@@ -1607,7 +1681,7 @@
       <w:r>
         <w:t xml:space="preserve"> CIE</w:t>
       </w:r>
-      <w:bookmarkEnd w:id="14"/>
+      <w:bookmarkEnd w:id="15"/>
     </w:p>
     <w:p/>
     <w:p>
@@ -1647,15 +1721,35 @@
         <w:t>amministratore.</w:t>
       </w:r>
       <w:r>
-        <w:t xml:space="preserve"> Effettuare il download del </w:t>
+        <w:t xml:space="preserve"> </w:t>
+      </w:r>
+      <w:r>
+        <w:t>È necessario e</w:t>
+      </w:r>
+      <w:r>
+        <w:t>ffettuare il download del</w:t>
+      </w:r>
+      <w:r>
+        <w:t xml:space="preserve">l’ultima versione del </w:t>
       </w:r>
       <w:proofErr w:type="spellStart"/>
+      <w:proofErr w:type="gramStart"/>
       <w:r>
         <w:t>middleware</w:t>
       </w:r>
       <w:proofErr w:type="spellEnd"/>
       <w:r>
-        <w:t xml:space="preserve"> dal Portale CIE, </w:t>
+        <w:t xml:space="preserve"> </w:t>
+      </w:r>
+      <w:r>
+        <w:t xml:space="preserve"> </w:t>
+      </w:r>
+      <w:r>
+        <w:t>dal</w:t>
+      </w:r>
+      <w:proofErr w:type="gramEnd"/>
+      <w:r>
+        <w:t xml:space="preserve"> Portale CIE, </w:t>
       </w:r>
       <w:hyperlink r:id="rId8" w:history="1">
         <w:r>
@@ -1666,10 +1760,28 @@
         </w:r>
       </w:hyperlink>
       <w:r>
-        <w:t>, sezione “La carta”, sotto sezione “Il Microprocessore”</w:t>
-      </w:r>
-      <w:r>
-        <w:t xml:space="preserve"> oppure dal sito </w:t>
+        <w:t>, sezione “</w:t>
+      </w:r>
+      <w:r>
+        <w:t>Servizi</w:t>
+      </w:r>
+      <w:r>
+        <w:t>”, sotto sezione “</w:t>
+      </w:r>
+      <w:r>
+        <w:t>Software CIE</w:t>
+      </w:r>
+      <w:r>
+        <w:t>”</w:t>
+      </w:r>
+      <w:r>
+        <w:t xml:space="preserve"> oppure</w:t>
+      </w:r>
+      <w:r>
+        <w:t xml:space="preserve"> </w:t>
+      </w:r>
+      <w:r>
+        <w:t xml:space="preserve">dal sito </w:t>
       </w:r>
       <w:r>
         <w:t>developers.italia.it</w:t>
@@ -1678,6 +1790,18 @@
         <w:t>, sezione “CIE”</w:t>
       </w:r>
       <w:r>
+        <w:t xml:space="preserve"> nel caso in cui si sia interessati alle ultime versioni </w:t>
+      </w:r>
+      <w:r>
+        <w:t>“</w:t>
+      </w:r>
+      <w:r>
+        <w:t>beta</w:t>
+      </w:r>
+      <w:r>
+        <w:t>” del software o al codice sorgente</w:t>
+      </w:r>
+      <w:r>
         <w:t>.</w:t>
       </w:r>
     </w:p>
@@ -1686,7 +1810,10 @@
         <w:jc w:val="both"/>
       </w:pPr>
       <w:r>
-        <w:t xml:space="preserve">Effettuare un doppio click </w:t>
+        <w:t>Terminato il download del pacchetto, e</w:t>
+      </w:r>
+      <w:r>
+        <w:t xml:space="preserve">ffettuare un doppio click </w:t>
       </w:r>
       <w:r>
         <w:t>sul file “</w:t>
@@ -1703,11 +1830,7 @@
         <w:t>-</w:t>
       </w:r>
       <w:r>
-        <w:t>&lt;VERSIONE</w:t>
-      </w:r>
-      <w:proofErr w:type="gramStart"/>
-      <w:r>
-        <w:t>&gt;</w:t>
+        <w:t>&lt;VERSIONE&gt;</w:t>
       </w:r>
       <w:r>
         <w:t>.</w:t>
@@ -1717,16 +1840,21 @@
         <w:t>pkg</w:t>
       </w:r>
       <w:proofErr w:type="spellEnd"/>
-      <w:proofErr w:type="gramEnd"/>
       <w:r>
         <w:t xml:space="preserve">” scaricato. </w:t>
       </w:r>
     </w:p>
     <w:p>
+      <w:r>
+        <w:br w:type="page"/>
+      </w:r>
+    </w:p>
+    <w:p>
       <w:pPr>
         <w:jc w:val="both"/>
       </w:pPr>
       <w:r>
+        <w:lastRenderedPageBreak/>
         <w:t>Comparirà la seguente schermata:</w:t>
       </w:r>
       <w:r>
@@ -1744,9 +1872,9 @@
       <w:r>
         <w:rPr>
           <w:b/>
+          <w:noProof/>
           <w:sz w:val="28"/>
         </w:rPr>
-        <w:lastRenderedPageBreak/>
         <w:drawing>
           <wp:inline distT="0" distB="0" distL="0" distR="0" wp14:anchorId="0EF5B6D1" wp14:editId="037335B0">
             <wp:extent cx="4701947" cy="3353091"/>
@@ -1816,6 +1944,7 @@
       <w:r>
         <w:rPr>
           <w:b/>
+          <w:noProof/>
           <w:sz w:val="28"/>
         </w:rPr>
         <w:drawing>
@@ -1879,6 +2008,7 @@
       <w:r>
         <w:rPr>
           <w:b/>
+          <w:noProof/>
           <w:sz w:val="28"/>
         </w:rPr>
         <w:lastRenderedPageBreak/>
@@ -1938,6 +2068,9 @@
         <w:jc w:val="center"/>
       </w:pPr>
       <w:r>
+        <w:rPr>
+          <w:noProof/>
+        </w:rPr>
         <w:drawing>
           <wp:inline distT="0" distB="0" distL="0" distR="0" wp14:anchorId="3C12FF7E" wp14:editId="3FE0674E">
             <wp:extent cx="4732430" cy="3337849"/>
@@ -1994,6 +2127,7 @@
       <w:r>
         <w:rPr>
           <w:b/>
+          <w:noProof/>
           <w:sz w:val="28"/>
         </w:rPr>
         <w:lastRenderedPageBreak/>
@@ -2047,10 +2181,19 @@
       </w:r>
       <w:proofErr w:type="spellEnd"/>
       <w:r>
-        <w:t xml:space="preserve"> deve necessariamente essere installato sul </w:t>
-      </w:r>
-      <w:r>
-        <w:t xml:space="preserve">hard disk principale. </w:t>
+        <w:t xml:space="preserve"> deve necessariamente essere installato sul</w:t>
+      </w:r>
+      <w:r>
+        <w:t>l’</w:t>
+      </w:r>
+      <w:r>
+        <w:t>hard disk principale</w:t>
+      </w:r>
+      <w:r>
+        <w:t>, non è possibile scegliere un disco secondario/esterno</w:t>
+      </w:r>
+      <w:r>
+        <w:t xml:space="preserve">. </w:t>
       </w:r>
       <w:r>
         <w:t xml:space="preserve">Cliccare </w:t>
@@ -2070,15 +2213,13 @@
         <w:jc w:val="both"/>
       </w:pPr>
       <w:r>
-        <w:t xml:space="preserve">Cliccare su “Installa” per installare il </w:t>
-      </w:r>
-      <w:proofErr w:type="spellStart"/>
-      <w:r>
-        <w:t>middleware</w:t>
-      </w:r>
-      <w:proofErr w:type="spellEnd"/>
-      <w:r>
-        <w:t xml:space="preserve"> della CIE. A questo punto verrà richiesta la password di un utente amministratore. Inserire la password e premere su “Installa Software”.</w:t>
+        <w:t xml:space="preserve">Cliccare su “Installa” per </w:t>
+      </w:r>
+      <w:r>
+        <w:t>completare il processo di installazione</w:t>
+      </w:r>
+      <w:r>
+        <w:t>. A questo punto verrà richiesta la password di un utente amministratore. Inserire la password e premere su “Installa Software”.</w:t>
       </w:r>
     </w:p>
     <w:p>
@@ -2100,6 +2241,7 @@
       <w:r>
         <w:rPr>
           <w:b/>
+          <w:noProof/>
           <w:sz w:val="28"/>
         </w:rPr>
         <w:drawing>
@@ -2163,7 +2305,13 @@
         <w:jc w:val="both"/>
       </w:pPr>
       <w:r>
-        <w:t xml:space="preserve">In seguito all’installazione </w:t>
+        <w:t>In seguito all’installazione</w:t>
+      </w:r>
+      <w:r>
+        <w:t>,</w:t>
+      </w:r>
+      <w:r>
+        <w:t xml:space="preserve"> </w:t>
       </w:r>
       <w:r>
         <w:t xml:space="preserve">nella cartella “Applicazioni” saranno presenti tre nuove </w:t>
@@ -2184,12 +2332,18 @@
       <w:r>
         <w:t>”, “Cambio PIN” e “Sblocco PIN”</w:t>
       </w:r>
+      <w:r>
+        <w:t>.</w:t>
+      </w:r>
     </w:p>
     <w:p>
       <w:pPr>
         <w:jc w:val="center"/>
       </w:pPr>
       <w:r>
+        <w:rPr>
+          <w:noProof/>
+        </w:rPr>
         <w:drawing>
           <wp:inline distT="0" distB="0" distL="0" distR="0" wp14:anchorId="6669FEB3" wp14:editId="0B5CF558">
             <wp:extent cx="5182049" cy="2941575"/>
@@ -2240,7 +2394,7 @@
           <w:numId w:val="1"/>
         </w:numPr>
       </w:pPr>
-      <w:bookmarkStart w:id="15" w:name="_Toc529693495"/>
+      <w:bookmarkStart w:id="16" w:name="_Toc531122365"/>
       <w:r>
         <w:t xml:space="preserve">Rimozione del </w:t>
       </w:r>
@@ -2255,11 +2409,16 @@
       <w:r>
         <w:t xml:space="preserve"> CIE</w:t>
       </w:r>
-      <w:bookmarkEnd w:id="15"/>
+      <w:bookmarkEnd w:id="16"/>
     </w:p>
     <w:p/>
     <w:p>
       <w:pPr>
+        <w:pStyle w:val="Paragrafoelenco"/>
+        <w:numPr>
+          <w:ilvl w:val="0"/>
+          <w:numId w:val="17"/>
+        </w:numPr>
         <w:jc w:val="both"/>
       </w:pPr>
       <w:r>
@@ -2297,6 +2456,29 @@
       <w:proofErr w:type="spellEnd"/>
       <w:r>
         <w:t>”, “Sblocco PIN” e “Cambio PIN” dalla cartella “Applicazioni”</w:t>
+      </w:r>
+      <w:r>
+        <w:t xml:space="preserve"> e il file </w:t>
+      </w:r>
+      <w:r>
+        <w:t>“</w:t>
+      </w:r>
+      <w:r>
+        <w:t>/Library/</w:t>
+      </w:r>
+      <w:proofErr w:type="spellStart"/>
+      <w:r>
+        <w:t>ipzs</w:t>
+      </w:r>
+      <w:proofErr w:type="spellEnd"/>
+      <w:r>
+        <w:t>/libcie-pkcs11.dylib</w:t>
+      </w:r>
+      <w:r>
+        <w:t>”</w:t>
+      </w:r>
+      <w:r>
+        <w:t>.</w:t>
       </w:r>
     </w:p>
     <w:p>
@@ -2313,9 +2495,9 @@
           <w:numId w:val="1"/>
         </w:numPr>
       </w:pPr>
-      <w:bookmarkStart w:id="16" w:name="_Ref506928239"/>
-      <w:bookmarkStart w:id="17" w:name="_Ref506928389"/>
-      <w:bookmarkStart w:id="18" w:name="_Toc529693496"/>
+      <w:bookmarkStart w:id="17" w:name="_Ref506928239"/>
+      <w:bookmarkStart w:id="18" w:name="_Ref506928389"/>
+      <w:bookmarkStart w:id="19" w:name="_Toc531122366"/>
       <w:r>
         <w:t>Primo utilizzo della CIE</w:t>
       </w:r>
@@ -2329,9 +2511,9 @@
       <w:r>
         <w:t>iddleware</w:t>
       </w:r>
-      <w:bookmarkEnd w:id="16"/>
       <w:bookmarkEnd w:id="17"/>
       <w:bookmarkEnd w:id="18"/>
+      <w:bookmarkEnd w:id="19"/>
       <w:proofErr w:type="spellEnd"/>
     </w:p>
     <w:p/>
@@ -2366,7 +2548,13 @@
         <w:t xml:space="preserve">” </w:t>
       </w:r>
       <w:r>
-        <w:t>richiede di effettuare un processo di verifica per assic</w:t>
+        <w:t xml:space="preserve">richiede </w:t>
+      </w:r>
+      <w:r>
+        <w:t>che venga effettuato</w:t>
+      </w:r>
+      <w:r>
+        <w:t xml:space="preserve"> un processo di verifica per assic</w:t>
       </w:r>
       <w:r>
         <w:t xml:space="preserve">urarsi che la carta sia valida </w:t>
@@ -2389,16 +2577,29 @@
         <w:jc w:val="both"/>
       </w:pPr>
       <w:r>
-        <w:t xml:space="preserve">La procedura viene avviata </w:t>
-      </w:r>
-      <w:r>
-        <w:t xml:space="preserve">la prima volta che si tenta di utilizzare la CIE per autenticarsi ad un servizio </w:t>
-      </w:r>
-      <w:r>
-        <w:t>online</w:t>
-      </w:r>
-      <w:r>
-        <w:t xml:space="preserve"> attraverso il browser.</w:t>
+        <w:t>La procedura viene avviata</w:t>
+      </w:r>
+      <w:r>
+        <w:t>, lanciando l’</w:t>
+      </w:r>
+      <w:proofErr w:type="spellStart"/>
+      <w:r>
+        <w:t>app</w:t>
+      </w:r>
+      <w:proofErr w:type="spellEnd"/>
+      <w:r>
+        <w:t xml:space="preserve"> “</w:t>
+      </w:r>
+      <w:proofErr w:type="spellStart"/>
+      <w:r>
+        <w:t>AbilitaCIE</w:t>
+      </w:r>
+      <w:proofErr w:type="spellEnd"/>
+      <w:r>
+        <w:t>” presente sotto la cartella “Applicazioni”</w:t>
+      </w:r>
+      <w:r>
+        <w:t>.</w:t>
       </w:r>
       <w:r>
         <w:t xml:space="preserve"> V</w:t>
@@ -2439,6 +2640,9 @@
         <w:jc w:val="center"/>
       </w:pPr>
       <w:r>
+        <w:rPr>
+          <w:noProof/>
+        </w:rPr>
         <w:lastRenderedPageBreak/>
         <w:drawing>
           <wp:inline distT="0" distB="0" distL="0" distR="0" wp14:anchorId="3A52BB93" wp14:editId="12F2D185">
@@ -2655,7 +2859,7 @@
           <w:numId w:val="1"/>
         </w:numPr>
       </w:pPr>
-      <w:bookmarkStart w:id="19" w:name="_Toc529693497"/>
+      <w:bookmarkStart w:id="20" w:name="_Toc531122367"/>
       <w:r>
         <w:t xml:space="preserve">Accesso ad un servizio </w:t>
       </w:r>
@@ -2674,7 +2878,7 @@
       <w:r>
         <w:t>e la CIE</w:t>
       </w:r>
-      <w:bookmarkEnd w:id="19"/>
+      <w:bookmarkEnd w:id="20"/>
     </w:p>
     <w:p/>
     <w:p>
@@ -2748,7 +2952,7 @@
           <w:lang w:val="en-US"/>
         </w:rPr>
       </w:pPr>
-      <w:bookmarkStart w:id="20" w:name="_Toc529693498"/>
+      <w:bookmarkStart w:id="21" w:name="_Toc531122368"/>
       <w:r>
         <w:rPr>
           <w:lang w:val="en-US"/>
@@ -2762,7 +2966,7 @@
         </w:rPr>
         <w:t>Chrome</w:t>
       </w:r>
-      <w:bookmarkEnd w:id="20"/>
+      <w:bookmarkEnd w:id="21"/>
     </w:p>
     <w:p>
       <w:pPr>
@@ -2818,25 +3022,7 @@
         <w:t xml:space="preserve"> card e digitare l’indirizzo del servizio a cui si vuole accedere nella barra degli indirizzi del browser. </w:t>
       </w:r>
       <w:r>
-        <w:t xml:space="preserve">Se è la prima volta che si procede all’utilizzo della CIE con il browser, verrà avviata la procedura descritta nel paragrafo </w:t>
-      </w:r>
-      <w:r>
-        <w:fldChar w:fldCharType="begin"/>
-      </w:r>
-      <w:r>
-        <w:instrText xml:space="preserve"> REF _Ref506928239 \r \h </w:instrText>
-      </w:r>
-      <w:r>
-        <w:fldChar w:fldCharType="separate"/>
-      </w:r>
-      <w:r>
-        <w:t>5</w:t>
-      </w:r>
-      <w:r>
-        <w:fldChar w:fldCharType="end"/>
-      </w:r>
-      <w:r>
-        <w:t xml:space="preserve">. Nel caso si sia già effettuata la procedura di primo utilizzo della CIE o dopo averla in ogni caso completata, </w:t>
+        <w:t xml:space="preserve">Nel caso si sia già effettuata la procedura di primo utilizzo della CIE o dopo averla in ogni caso completata, </w:t>
       </w:r>
       <w:r>
         <w:t>verrà richiesto quale certificato utilizzare per l’autenticazione. Selezionare il certificato CIE, riconoscibile dal codice fiscale del titolare, e premere OK</w:t>
@@ -2850,6 +3036,9 @@
         <w:jc w:val="center"/>
       </w:pPr>
       <w:r>
+        <w:rPr>
+          <w:noProof/>
+        </w:rPr>
         <w:drawing>
           <wp:inline distT="0" distB="0" distL="0" distR="0" wp14:anchorId="0CA51737" wp14:editId="34783F32">
             <wp:extent cx="3993226" cy="1950889"/>
@@ -2914,6 +3103,9 @@
         <w:jc w:val="center"/>
       </w:pPr>
       <w:r>
+        <w:rPr>
+          <w:noProof/>
+        </w:rPr>
         <w:drawing>
           <wp:inline distT="0" distB="0" distL="0" distR="0" wp14:anchorId="50BD07B2" wp14:editId="7EDD25E1">
             <wp:extent cx="4145639" cy="2004234"/>
@@ -2978,6 +3170,9 @@
         <w:jc w:val="center"/>
       </w:pPr>
       <w:r>
+        <w:rPr>
+          <w:noProof/>
+        </w:rPr>
         <w:drawing>
           <wp:inline distT="0" distB="0" distL="0" distR="0" wp14:anchorId="7B99EBE4" wp14:editId="5AFB7307">
             <wp:extent cx="3368332" cy="1455546"/>
@@ -3034,6 +3229,9 @@
         <w:jc w:val="center"/>
       </w:pPr>
       <w:r>
+        <w:rPr>
+          <w:noProof/>
+        </w:rPr>
         <w:drawing>
           <wp:inline distT="0" distB="0" distL="0" distR="0" wp14:anchorId="04D348A5" wp14:editId="3896A0BB">
             <wp:extent cx="3406435" cy="1455546"/>
@@ -3107,13 +3305,25 @@
       <w:r>
         <w:t>mostrata nuovamente la finestra di inserimento PIN</w:t>
       </w:r>
+      <w:r>
+        <w:t>.</w:t>
+      </w:r>
     </w:p>
     <w:p>
       <w:pPr>
         <w:jc w:val="both"/>
       </w:pPr>
       <w:r>
-        <w:t>Se il PIN viene sbagliato per 3 volte consecutive quest’ultimo viene bloccato per sicurezza</w:t>
+        <w:t xml:space="preserve">Se il PIN viene </w:t>
+      </w:r>
+      <w:r>
+        <w:t>digitato in modo errato</w:t>
+      </w:r>
+      <w:r>
+        <w:t xml:space="preserve"> </w:t>
+      </w:r>
+      <w:r>
+        <w:t>per 3 volte consecutive quest’ultimo viene bloccato per sicurezza</w:t>
       </w:r>
       <w:r>
         <w:t>.</w:t>
@@ -3127,7 +3337,10 @@
       </w:r>
       <w:proofErr w:type="spellEnd"/>
       <w:r>
-        <w:t xml:space="preserve"> “Sblocca PIN” nella cartella “Applicazioni”</w:t>
+        <w:t xml:space="preserve"> “Sblocca PIN” nella cartella “Applicazioni</w:t>
+      </w:r>
+      <w:r>
+        <w:t>”.</w:t>
       </w:r>
     </w:p>
     <w:p>
@@ -3192,19 +3405,19 @@
           <w:numId w:val="1"/>
         </w:numPr>
       </w:pPr>
-      <w:bookmarkStart w:id="21" w:name="_Ref482020182"/>
-      <w:bookmarkStart w:id="22" w:name="_Ref482020225"/>
-      <w:bookmarkStart w:id="23" w:name="_Ref482020234"/>
-      <w:bookmarkStart w:id="24" w:name="_Ref482020253"/>
-      <w:bookmarkStart w:id="25" w:name="_Toc529693499"/>
+      <w:bookmarkStart w:id="22" w:name="_Ref482020182"/>
+      <w:bookmarkStart w:id="23" w:name="_Ref482020225"/>
+      <w:bookmarkStart w:id="24" w:name="_Ref482020234"/>
+      <w:bookmarkStart w:id="25" w:name="_Ref482020253"/>
+      <w:bookmarkStart w:id="26" w:name="_Toc531122369"/>
       <w:r>
         <w:t>Firefox</w:t>
       </w:r>
-      <w:bookmarkEnd w:id="21"/>
       <w:bookmarkEnd w:id="22"/>
       <w:bookmarkEnd w:id="23"/>
       <w:bookmarkEnd w:id="24"/>
       <w:bookmarkEnd w:id="25"/>
+      <w:bookmarkEnd w:id="26"/>
     </w:p>
     <w:p/>
     <w:p>
@@ -3249,6 +3462,9 @@
         <w:jc w:val="center"/>
       </w:pPr>
       <w:r>
+        <w:rPr>
+          <w:noProof/>
+        </w:rPr>
         <w:lastRenderedPageBreak/>
         <w:drawing>
           <wp:inline distT="0" distB="0" distL="0" distR="0" wp14:anchorId="401FD0C7" wp14:editId="1F99437A">
@@ -3311,6 +3527,9 @@
         <w:jc w:val="center"/>
       </w:pPr>
       <w:r>
+        <w:rPr>
+          <w:noProof/>
+        </w:rPr>
         <w:lastRenderedPageBreak/>
         <w:drawing>
           <wp:inline distT="0" distB="0" distL="0" distR="0" wp14:anchorId="3313D51F" wp14:editId="3B0363EC">
@@ -3503,6 +3722,9 @@
         <w:jc w:val="center"/>
       </w:pPr>
       <w:r>
+        <w:rPr>
+          <w:noProof/>
+        </w:rPr>
         <w:drawing>
           <wp:inline distT="0" distB="0" distL="0" distR="0" wp14:anchorId="54FDD3C1" wp14:editId="28B1647D">
             <wp:extent cx="2941575" cy="1303133"/>
@@ -3541,12 +3763,27 @@
       </w:r>
     </w:p>
     <w:p>
+      <w:pPr>
+        <w:jc w:val="both"/>
+      </w:pPr>
       <w:r>
         <w:br w:type="page"/>
       </w:r>
       <w:r>
         <w:lastRenderedPageBreak/>
-        <w:t xml:space="preserve">Se è la prima volta che si utilizza la CIE, verrà richiesto di completare la procedura di prima registrazione riportata nel paragrafo </w:t>
+        <w:t xml:space="preserve">Se è la prima volta che si utilizza la CIE, </w:t>
+      </w:r>
+      <w:r>
+        <w:t>sarà necessario</w:t>
+      </w:r>
+      <w:r>
+        <w:t xml:space="preserve"> completare </w:t>
+      </w:r>
+      <w:r>
+        <w:t xml:space="preserve">preventivamente </w:t>
+      </w:r>
+      <w:r>
+        <w:t xml:space="preserve">la procedura di prima registrazione riportata nel paragrafo </w:t>
       </w:r>
       <w:r>
         <w:fldChar w:fldCharType="begin"/>
@@ -4047,7 +4284,22 @@
         <w:jc w:val="both"/>
       </w:pPr>
       <w:r>
-        <w:t>Verrà poi richiesto quale certificato utilizzare per l’autenticazione client. Selezionare il certificato CIE, riconoscibile dal codice fiscale del titolare, e premere OK</w:t>
+        <w:t xml:space="preserve">Verrà poi richiesto </w:t>
+      </w:r>
+      <w:r>
+        <w:t>di selezionare il</w:t>
+      </w:r>
+      <w:r>
+        <w:t xml:space="preserve"> </w:t>
+      </w:r>
+      <w:r>
+        <w:t xml:space="preserve">certificato </w:t>
+      </w:r>
+      <w:r>
+        <w:t xml:space="preserve">da </w:t>
+      </w:r>
+      <w:r>
+        <w:t>utilizzare per l’autenticazione client. Selezionare il certificato CIE, riconoscibile dal codice fiscale del titolare, e premere OK</w:t>
       </w:r>
       <w:r>
         <w:t>.</w:t>
@@ -4218,12 +4470,12 @@
           <w:numId w:val="1"/>
         </w:numPr>
       </w:pPr>
-      <w:bookmarkStart w:id="26" w:name="_Toc529693500"/>
+      <w:bookmarkStart w:id="27" w:name="_Toc531122370"/>
       <w:r>
         <w:lastRenderedPageBreak/>
         <w:t>Gestione del PIN utente</w:t>
       </w:r>
-      <w:bookmarkEnd w:id="26"/>
+      <w:bookmarkEnd w:id="27"/>
     </w:p>
     <w:p/>
     <w:p>
@@ -4234,11 +4486,11 @@
           <w:numId w:val="1"/>
         </w:numPr>
       </w:pPr>
-      <w:bookmarkStart w:id="27" w:name="_Toc529693501"/>
+      <w:bookmarkStart w:id="28" w:name="_Toc531122371"/>
       <w:r>
         <w:t>Dov’è il PIN utente?</w:t>
       </w:r>
-      <w:bookmarkEnd w:id="27"/>
+      <w:bookmarkEnd w:id="28"/>
     </w:p>
     <w:p/>
     <w:p>
@@ -4461,11 +4713,11 @@
           <w:numId w:val="1"/>
         </w:numPr>
       </w:pPr>
-      <w:bookmarkStart w:id="28" w:name="_Toc529693502"/>
+      <w:bookmarkStart w:id="29" w:name="_Toc531122372"/>
       <w:r>
         <w:t>Cambio</w:t>
       </w:r>
-      <w:bookmarkEnd w:id="28"/>
+      <w:bookmarkEnd w:id="29"/>
     </w:p>
     <w:p/>
     <w:p>
@@ -4481,13 +4733,22 @@
       <w:r>
         <w:t xml:space="preserve"> con un nuovo PIN che il titolare può ricordare più facilmente. </w:t>
       </w:r>
+      <w:r>
+        <w:t>Non è possibile impostare valori facilmente intelligibili (es. un PIN di tutte cifre uguali o di cifre consecutive)</w:t>
+      </w:r>
     </w:p>
     <w:p>
       <w:pPr>
         <w:jc w:val="both"/>
       </w:pPr>
       <w:r>
-        <w:t xml:space="preserve">Per cambiare il PIN appoggiare la CIE sul lettore di </w:t>
+        <w:t>Per cambiare il PIN</w:t>
+      </w:r>
+      <w:r>
+        <w:t>,</w:t>
+      </w:r>
+      <w:r>
+        <w:t xml:space="preserve"> appoggiare la CIE sul lettore di </w:t>
       </w:r>
       <w:proofErr w:type="spellStart"/>
       <w:r>
@@ -4606,6 +4867,9 @@
         </mc:AlternateContent>
       </w:r>
       <w:r>
+        <w:rPr>
+          <w:noProof/>
+        </w:rPr>
         <w:drawing>
           <wp:inline distT="0" distB="0" distL="0" distR="0" wp14:anchorId="5517FD2F" wp14:editId="54EBC51D">
             <wp:extent cx="5182049" cy="2941575"/>
@@ -4645,6 +4909,9 @@
     </w:p>
     <w:p/>
     <w:p>
+      <w:pPr>
+        <w:jc w:val="both"/>
+      </w:pPr>
       <w:r>
         <w:t xml:space="preserve">Inserire </w:t>
       </w:r>
@@ -4711,6 +4978,9 @@
         <w:jc w:val="center"/>
       </w:pPr>
       <w:r>
+        <w:rPr>
+          <w:noProof/>
+        </w:rPr>
         <w:drawing>
           <wp:inline distT="0" distB="0" distL="0" distR="0" wp14:anchorId="2BD497F5" wp14:editId="6479A15E">
             <wp:extent cx="3673158" cy="2453853"/>
@@ -4758,7 +5028,6 @@
         <w:jc w:val="both"/>
       </w:pPr>
       <w:r>
-        <w:lastRenderedPageBreak/>
         <w:t>Nel caso in cui la seconda digitazione del PIN non corrispond</w:t>
       </w:r>
       <w:r>
@@ -4880,15 +5149,15 @@
           <w:numId w:val="1"/>
         </w:numPr>
       </w:pPr>
-      <w:bookmarkStart w:id="29" w:name="_Ref482120372"/>
-      <w:bookmarkStart w:id="30" w:name="_Ref482120386"/>
-      <w:bookmarkStart w:id="31" w:name="_Toc529693503"/>
+      <w:bookmarkStart w:id="30" w:name="_Ref482120372"/>
+      <w:bookmarkStart w:id="31" w:name="_Ref482120386"/>
+      <w:bookmarkStart w:id="32" w:name="_Toc531122373"/>
       <w:r>
         <w:t>Sblocco</w:t>
       </w:r>
-      <w:bookmarkEnd w:id="29"/>
       <w:bookmarkEnd w:id="30"/>
       <w:bookmarkEnd w:id="31"/>
+      <w:bookmarkEnd w:id="32"/>
     </w:p>
     <w:p/>
     <w:p>
@@ -4900,6 +5169,9 @@
       </w:r>
     </w:p>
     <w:p>
+      <w:pPr>
+        <w:jc w:val="both"/>
+      </w:pPr>
       <w:r>
         <w:t xml:space="preserve">Per sbloccare il PIN appoggiare la CIE sul lettore di </w:t>
       </w:r>
@@ -4912,7 +5184,11 @@
         <w:t xml:space="preserve"> card e</w:t>
       </w:r>
       <w:r>
-        <w:t xml:space="preserve"> avviare l’</w:t>
+        <w:t xml:space="preserve"> avviare </w:t>
+      </w:r>
+      <w:proofErr w:type="gramStart"/>
+      <w:r>
+        <w:t>l’</w:t>
       </w:r>
       <w:proofErr w:type="spellStart"/>
       <w:r>
@@ -4920,11 +5196,7 @@
       </w:r>
       <w:proofErr w:type="spellEnd"/>
       <w:r>
-        <w:t xml:space="preserve"> </w:t>
-      </w:r>
-      <w:proofErr w:type="gramStart"/>
-      <w:r>
-        <w:t>“”</w:t>
+        <w:t xml:space="preserve"> ”</w:t>
       </w:r>
       <w:r>
         <w:t>Sblocco</w:t>
@@ -5028,6 +5300,9 @@
         </mc:AlternateContent>
       </w:r>
       <w:r>
+        <w:rPr>
+          <w:noProof/>
+        </w:rPr>
         <w:drawing>
           <wp:inline distT="0" distB="0" distL="0" distR="0" wp14:anchorId="133F2A78" wp14:editId="794CF6C3">
             <wp:extent cx="5182049" cy="2941575"/>
@@ -5064,10 +5339,11 @@
           </wp:inline>
         </w:drawing>
       </w:r>
-      <w:bookmarkStart w:id="32" w:name="_GoBack"/>
-      <w:bookmarkEnd w:id="32"/>
-    </w:p>
-    <w:p>
+    </w:p>
+    <w:p>
+      <w:pPr>
+        <w:jc w:val="both"/>
+      </w:pPr>
       <w:r>
         <w:t>Digitare</w:t>
       </w:r>
@@ -5107,6 +5383,9 @@
         <w:jc w:val="center"/>
       </w:pPr>
       <w:r>
+        <w:rPr>
+          <w:noProof/>
+        </w:rPr>
         <w:lastRenderedPageBreak/>
         <w:drawing>
           <wp:inline distT="0" distB="0" distL="0" distR="0" wp14:anchorId="7AAE7947" wp14:editId="126F9E18">
@@ -5195,7 +5474,6 @@
         <w:t>.</w:t>
       </w:r>
     </w:p>
-    <w:p/>
     <w:p>
       <w:pPr>
         <w:jc w:val="both"/>
@@ -5216,7 +5494,6 @@
         <w:t xml:space="preserve">visualizzata una schermata di errore in cui è specificato il numero di tentativi rimanenti prima di bloccare il PUK. </w:t>
       </w:r>
     </w:p>
-    <w:p/>
     <w:p>
       <w:pPr>
         <w:keepNext/>
@@ -5302,7 +5579,7 @@
 </file>
 
 <file path=word/endnotes.xml><?xml version="1.0" encoding="utf-8"?>
-<w:endnotes xmlns:wpc="http://schemas.microsoft.com/office/word/2010/wordprocessingCanvas" xmlns:mc="http://schemas.openxmlformats.org/markup-compatibility/2006" xmlns:o="urn:schemas-microsoft-com:office:office" xmlns:r="http://schemas.openxmlformats.org/officeDocument/2006/relationships" xmlns:m="http://schemas.openxmlformats.org/officeDocument/2006/math" xmlns:v="urn:schemas-microsoft-com:vml" xmlns:wp14="http://schemas.microsoft.com/office/word/2010/wordprocessingDrawing" xmlns:wp="http://schemas.openxmlformats.org/drawingml/2006/wordprocessingDrawing" xmlns:w10="urn:schemas-microsoft-com:office:word" xmlns:w="http://schemas.openxmlformats.org/wordprocessingml/2006/main" xmlns:w14="http://schemas.microsoft.com/office/word/2010/wordml" xmlns:w15="http://schemas.microsoft.com/office/word/2012/wordml" xmlns:wpg="http://schemas.microsoft.com/office/word/2010/wordprocessingGroup" xmlns:wpi="http://schemas.microsoft.com/office/word/2010/wordprocessingInk" xmlns:wne="http://schemas.microsoft.com/office/word/2006/wordml" xmlns:wps="http://schemas.microsoft.com/office/word/2010/wordprocessingShape" mc:Ignorable="w14 w15 wp14">
+<w:endnotes xmlns:wpc="http://schemas.microsoft.com/office/word/2010/wordprocessingCanvas" xmlns:cx="http://schemas.microsoft.com/office/drawing/2014/chartex" xmlns:cx1="http://schemas.microsoft.com/office/drawing/2015/9/8/chartex" xmlns:cx2="http://schemas.microsoft.com/office/drawing/2015/10/21/chartex" xmlns:cx3="http://schemas.microsoft.com/office/drawing/2016/5/9/chartex" xmlns:cx4="http://schemas.microsoft.com/office/drawing/2016/5/10/chartex" xmlns:cx5="http://schemas.microsoft.com/office/drawing/2016/5/11/chartex" xmlns:cx6="http://schemas.microsoft.com/office/drawing/2016/5/12/chartex" xmlns:cx7="http://schemas.microsoft.com/office/drawing/2016/5/13/chartex" xmlns:cx8="http://schemas.microsoft.com/office/drawing/2016/5/14/chartex" xmlns:mc="http://schemas.openxmlformats.org/markup-compatibility/2006" xmlns:aink="http://schemas.microsoft.com/office/drawing/2016/ink" xmlns:am3d="http://schemas.microsoft.com/office/drawing/2017/model3d" xmlns:o="urn:schemas-microsoft-com:office:office" xmlns:r="http://schemas.openxmlformats.org/officeDocument/2006/relationships" xmlns:m="http://schemas.openxmlformats.org/officeDocument/2006/math" xmlns:v="urn:schemas-microsoft-com:vml" xmlns:wp14="http://schemas.microsoft.com/office/word/2010/wordprocessingDrawing" xmlns:wp="http://schemas.openxmlformats.org/drawingml/2006/wordprocessingDrawing" xmlns:w10="urn:schemas-microsoft-com:office:word" xmlns:w="http://schemas.openxmlformats.org/wordprocessingml/2006/main" xmlns:w14="http://schemas.microsoft.com/office/word/2010/wordml" xmlns:w15="http://schemas.microsoft.com/office/word/2012/wordml" xmlns:w16cid="http://schemas.microsoft.com/office/word/2016/wordml/cid" xmlns:w16se="http://schemas.microsoft.com/office/word/2015/wordml/symex" xmlns:wpg="http://schemas.microsoft.com/office/word/2010/wordprocessingGroup" xmlns:wpi="http://schemas.microsoft.com/office/word/2010/wordprocessingInk" xmlns:wne="http://schemas.microsoft.com/office/word/2006/wordml" xmlns:wps="http://schemas.microsoft.com/office/word/2010/wordprocessingShape" mc:Ignorable="w14 w15 w16se w16cid wp14">
   <w:endnote w:type="separator" w:id="-1">
     <w:p>
       <w:pPr>
@@ -5327,7 +5604,7 @@
 </file>
 
 <file path=word/footnotes.xml><?xml version="1.0" encoding="utf-8"?>
-<w:footnotes xmlns:wpc="http://schemas.microsoft.com/office/word/2010/wordprocessingCanvas" xmlns:mc="http://schemas.openxmlformats.org/markup-compatibility/2006" xmlns:o="urn:schemas-microsoft-com:office:office" xmlns:r="http://schemas.openxmlformats.org/officeDocument/2006/relationships" xmlns:m="http://schemas.openxmlformats.org/officeDocument/2006/math" xmlns:v="urn:schemas-microsoft-com:vml" xmlns:wp14="http://schemas.microsoft.com/office/word/2010/wordprocessingDrawing" xmlns:wp="http://schemas.openxmlformats.org/drawingml/2006/wordprocessingDrawing" xmlns:w10="urn:schemas-microsoft-com:office:word" xmlns:w="http://schemas.openxmlformats.org/wordprocessingml/2006/main" xmlns:w14="http://schemas.microsoft.com/office/word/2010/wordml" xmlns:w15="http://schemas.microsoft.com/office/word/2012/wordml" xmlns:wpg="http://schemas.microsoft.com/office/word/2010/wordprocessingGroup" xmlns:wpi="http://schemas.microsoft.com/office/word/2010/wordprocessingInk" xmlns:wne="http://schemas.microsoft.com/office/word/2006/wordml" xmlns:wps="http://schemas.microsoft.com/office/word/2010/wordprocessingShape" mc:Ignorable="w14 w15 wp14">
+<w:footnotes xmlns:wpc="http://schemas.microsoft.com/office/word/2010/wordprocessingCanvas" xmlns:cx="http://schemas.microsoft.com/office/drawing/2014/chartex" xmlns:cx1="http://schemas.microsoft.com/office/drawing/2015/9/8/chartex" xmlns:cx2="http://schemas.microsoft.com/office/drawing/2015/10/21/chartex" xmlns:cx3="http://schemas.microsoft.com/office/drawing/2016/5/9/chartex" xmlns:cx4="http://schemas.microsoft.com/office/drawing/2016/5/10/chartex" xmlns:cx5="http://schemas.microsoft.com/office/drawing/2016/5/11/chartex" xmlns:cx6="http://schemas.microsoft.com/office/drawing/2016/5/12/chartex" xmlns:cx7="http://schemas.microsoft.com/office/drawing/2016/5/13/chartex" xmlns:cx8="http://schemas.microsoft.com/office/drawing/2016/5/14/chartex" xmlns:mc="http://schemas.openxmlformats.org/markup-compatibility/2006" xmlns:aink="http://schemas.microsoft.com/office/drawing/2016/ink" xmlns:am3d="http://schemas.microsoft.com/office/drawing/2017/model3d" xmlns:o="urn:schemas-microsoft-com:office:office" xmlns:r="http://schemas.openxmlformats.org/officeDocument/2006/relationships" xmlns:m="http://schemas.openxmlformats.org/officeDocument/2006/math" xmlns:v="urn:schemas-microsoft-com:vml" xmlns:wp14="http://schemas.microsoft.com/office/word/2010/wordprocessingDrawing" xmlns:wp="http://schemas.openxmlformats.org/drawingml/2006/wordprocessingDrawing" xmlns:w10="urn:schemas-microsoft-com:office:word" xmlns:w="http://schemas.openxmlformats.org/wordprocessingml/2006/main" xmlns:w14="http://schemas.microsoft.com/office/word/2010/wordml" xmlns:w15="http://schemas.microsoft.com/office/word/2012/wordml" xmlns:w16cid="http://schemas.microsoft.com/office/word/2016/wordml/cid" xmlns:w16se="http://schemas.microsoft.com/office/word/2015/wordml/symex" xmlns:wpg="http://schemas.microsoft.com/office/word/2010/wordprocessingGroup" xmlns:wpi="http://schemas.microsoft.com/office/word/2010/wordprocessingInk" xmlns:wne="http://schemas.microsoft.com/office/word/2006/wordml" xmlns:wps="http://schemas.microsoft.com/office/word/2010/wordprocessingShape" mc:Ignorable="w14 w15 w16se w16cid wp14">
   <w:footnote w:type="separator" w:id="-1">
     <w:p>
       <w:pPr>
@@ -5352,7 +5629,7 @@
 </file>
 
 <file path=word/header1.xml><?xml version="1.0" encoding="utf-8"?>
-<w:hdr xmlns:wpc="http://schemas.microsoft.com/office/word/2010/wordprocessingCanvas" xmlns:mc="http://schemas.openxmlformats.org/markup-compatibility/2006" xmlns:o="urn:schemas-microsoft-com:office:office" xmlns:r="http://schemas.openxmlformats.org/officeDocument/2006/relationships" xmlns:m="http://schemas.openxmlformats.org/officeDocument/2006/math" xmlns:v="urn:schemas-microsoft-com:vml" xmlns:wp14="http://schemas.microsoft.com/office/word/2010/wordprocessingDrawing" xmlns:wp="http://schemas.openxmlformats.org/drawingml/2006/wordprocessingDrawing" xmlns:w10="urn:schemas-microsoft-com:office:word" xmlns:w="http://schemas.openxmlformats.org/wordprocessingml/2006/main" xmlns:w14="http://schemas.microsoft.com/office/word/2010/wordml" xmlns:w15="http://schemas.microsoft.com/office/word/2012/wordml" xmlns:wpg="http://schemas.microsoft.com/office/word/2010/wordprocessingGroup" xmlns:wpi="http://schemas.microsoft.com/office/word/2010/wordprocessingInk" xmlns:wne="http://schemas.microsoft.com/office/word/2006/wordml" xmlns:wps="http://schemas.microsoft.com/office/word/2010/wordprocessingShape" mc:Ignorable="w14 w15 wp14">
+<w:hdr xmlns:wpc="http://schemas.microsoft.com/office/word/2010/wordprocessingCanvas" xmlns:cx="http://schemas.microsoft.com/office/drawing/2014/chartex" xmlns:cx1="http://schemas.microsoft.com/office/drawing/2015/9/8/chartex" xmlns:cx2="http://schemas.microsoft.com/office/drawing/2015/10/21/chartex" xmlns:cx3="http://schemas.microsoft.com/office/drawing/2016/5/9/chartex" xmlns:cx4="http://schemas.microsoft.com/office/drawing/2016/5/10/chartex" xmlns:cx5="http://schemas.microsoft.com/office/drawing/2016/5/11/chartex" xmlns:cx6="http://schemas.microsoft.com/office/drawing/2016/5/12/chartex" xmlns:cx7="http://schemas.microsoft.com/office/drawing/2016/5/13/chartex" xmlns:cx8="http://schemas.microsoft.com/office/drawing/2016/5/14/chartex" xmlns:mc="http://schemas.openxmlformats.org/markup-compatibility/2006" xmlns:aink="http://schemas.microsoft.com/office/drawing/2016/ink" xmlns:am3d="http://schemas.microsoft.com/office/drawing/2017/model3d" xmlns:o="urn:schemas-microsoft-com:office:office" xmlns:r="http://schemas.openxmlformats.org/officeDocument/2006/relationships" xmlns:m="http://schemas.openxmlformats.org/officeDocument/2006/math" xmlns:v="urn:schemas-microsoft-com:vml" xmlns:wp14="http://schemas.microsoft.com/office/word/2010/wordprocessingDrawing" xmlns:wp="http://schemas.openxmlformats.org/drawingml/2006/wordprocessingDrawing" xmlns:w10="urn:schemas-microsoft-com:office:word" xmlns:w="http://schemas.openxmlformats.org/wordprocessingml/2006/main" xmlns:w14="http://schemas.microsoft.com/office/word/2010/wordml" xmlns:w15="http://schemas.microsoft.com/office/word/2012/wordml" xmlns:w16cid="http://schemas.microsoft.com/office/word/2016/wordml/cid" xmlns:w16se="http://schemas.microsoft.com/office/word/2015/wordml/symex" xmlns:wpg="http://schemas.microsoft.com/office/word/2010/wordprocessingGroup" xmlns:wpi="http://schemas.microsoft.com/office/word/2010/wordprocessingInk" xmlns:wne="http://schemas.microsoft.com/office/word/2006/wordml" xmlns:wps="http://schemas.microsoft.com/office/word/2010/wordprocessingShape" mc:Ignorable="w14 w15 w16se w16cid wp14">
   <w:p>
     <w:pPr>
       <w:pStyle w:val="Intestazione"/>
@@ -5475,7 +5752,7 @@
 </file>
 
 <file path=word/numbering.xml><?xml version="1.0" encoding="utf-8"?>
-<w:numbering xmlns:wpc="http://schemas.microsoft.com/office/word/2010/wordprocessingCanvas" xmlns:mc="http://schemas.openxmlformats.org/markup-compatibility/2006" xmlns:o="urn:schemas-microsoft-com:office:office" xmlns:r="http://schemas.openxmlformats.org/officeDocument/2006/relationships" xmlns:m="http://schemas.openxmlformats.org/officeDocument/2006/math" xmlns:v="urn:schemas-microsoft-com:vml" xmlns:wp14="http://schemas.microsoft.com/office/word/2010/wordprocessingDrawing" xmlns:wp="http://schemas.openxmlformats.org/drawingml/2006/wordprocessingDrawing" xmlns:w10="urn:schemas-microsoft-com:office:word" xmlns:w="http://schemas.openxmlformats.org/wordprocessingml/2006/main" xmlns:w14="http://schemas.microsoft.com/office/word/2010/wordml" xmlns:w15="http://schemas.microsoft.com/office/word/2012/wordml" xmlns:wpg="http://schemas.microsoft.com/office/word/2010/wordprocessingGroup" xmlns:wpi="http://schemas.microsoft.com/office/word/2010/wordprocessingInk" xmlns:wne="http://schemas.microsoft.com/office/word/2006/wordml" xmlns:wps="http://schemas.microsoft.com/office/word/2010/wordprocessingShape" mc:Ignorable="w14 w15 wp14">
+<w:numbering xmlns:wpc="http://schemas.microsoft.com/office/word/2010/wordprocessingCanvas" xmlns:cx="http://schemas.microsoft.com/office/drawing/2014/chartex" xmlns:cx1="http://schemas.microsoft.com/office/drawing/2015/9/8/chartex" xmlns:cx2="http://schemas.microsoft.com/office/drawing/2015/10/21/chartex" xmlns:cx3="http://schemas.microsoft.com/office/drawing/2016/5/9/chartex" xmlns:cx4="http://schemas.microsoft.com/office/drawing/2016/5/10/chartex" xmlns:cx5="http://schemas.microsoft.com/office/drawing/2016/5/11/chartex" xmlns:cx6="http://schemas.microsoft.com/office/drawing/2016/5/12/chartex" xmlns:cx7="http://schemas.microsoft.com/office/drawing/2016/5/13/chartex" xmlns:cx8="http://schemas.microsoft.com/office/drawing/2016/5/14/chartex" xmlns:mc="http://schemas.openxmlformats.org/markup-compatibility/2006" xmlns:aink="http://schemas.microsoft.com/office/drawing/2016/ink" xmlns:am3d="http://schemas.microsoft.com/office/drawing/2017/model3d" xmlns:o="urn:schemas-microsoft-com:office:office" xmlns:r="http://schemas.openxmlformats.org/officeDocument/2006/relationships" xmlns:m="http://schemas.openxmlformats.org/officeDocument/2006/math" xmlns:v="urn:schemas-microsoft-com:vml" xmlns:wp14="http://schemas.microsoft.com/office/word/2010/wordprocessingDrawing" xmlns:wp="http://schemas.openxmlformats.org/drawingml/2006/wordprocessingDrawing" xmlns:w10="urn:schemas-microsoft-com:office:word" xmlns:w="http://schemas.openxmlformats.org/wordprocessingml/2006/main" xmlns:w14="http://schemas.microsoft.com/office/word/2010/wordml" xmlns:w15="http://schemas.microsoft.com/office/word/2012/wordml" xmlns:w16cid="http://schemas.microsoft.com/office/word/2016/wordml/cid" xmlns:w16se="http://schemas.microsoft.com/office/word/2015/wordml/symex" xmlns:wpg="http://schemas.microsoft.com/office/word/2010/wordprocessingGroup" xmlns:wpi="http://schemas.microsoft.com/office/word/2010/wordprocessingInk" xmlns:wne="http://schemas.microsoft.com/office/word/2006/wordml" xmlns:wps="http://schemas.microsoft.com/office/word/2010/wordprocessingShape" mc:Ignorable="w14 w15 w16se w16cid wp14">
   <w:abstractNum w:abstractNumId="0" w15:restartNumberingAfterBreak="0">
     <w:nsid w:val="046C5C61"/>
     <w:multiLevelType w:val="multilevel"/>
@@ -7298,7 +7575,7 @@
 </file>
 
 <file path=word/styles.xml><?xml version="1.0" encoding="utf-8"?>
-<w:styles xmlns:mc="http://schemas.openxmlformats.org/markup-compatibility/2006" xmlns:r="http://schemas.openxmlformats.org/officeDocument/2006/relationships" xmlns:w="http://schemas.openxmlformats.org/wordprocessingml/2006/main" xmlns:w14="http://schemas.microsoft.com/office/word/2010/wordml" xmlns:w15="http://schemas.microsoft.com/office/word/2012/wordml" mc:Ignorable="w14 w15">
+<w:styles xmlns:mc="http://schemas.openxmlformats.org/markup-compatibility/2006" xmlns:r="http://schemas.openxmlformats.org/officeDocument/2006/relationships" xmlns:w="http://schemas.openxmlformats.org/wordprocessingml/2006/main" xmlns:w14="http://schemas.microsoft.com/office/word/2010/wordml" xmlns:w15="http://schemas.microsoft.com/office/word/2012/wordml" xmlns:w16cid="http://schemas.microsoft.com/office/word/2016/wordml/cid" xmlns:w16se="http://schemas.microsoft.com/office/word/2015/wordml/symex" mc:Ignorable="w14 w15 w16se w16cid">
   <w:docDefaults>
     <w:rPrDefault>
       <w:rPr>
@@ -7314,7 +7591,7 @@
       </w:pPr>
     </w:pPrDefault>
   </w:docDefaults>
-  <w:latentStyles w:defLockedState="0" w:defUIPriority="99" w:defSemiHidden="0" w:defUnhideWhenUsed="0" w:defQFormat="0" w:count="371">
+  <w:latentStyles w:defLockedState="0" w:defUIPriority="99" w:defSemiHidden="0" w:defUnhideWhenUsed="0" w:defQFormat="0" w:count="375">
     <w:lsdException w:name="Normal" w:uiPriority="0" w:qFormat="1"/>
     <w:lsdException w:name="heading 1" w:uiPriority="9" w:qFormat="1"/>
     <w:lsdException w:name="heading 2" w:semiHidden="1" w:uiPriority="9" w:unhideWhenUsed="1" w:qFormat="1"/>
@@ -7420,7 +7697,6 @@
     <w:lsdException w:name="HTML Sample" w:semiHidden="1" w:unhideWhenUsed="1"/>
     <w:lsdException w:name="HTML Typewriter" w:semiHidden="1" w:unhideWhenUsed="1"/>
     <w:lsdException w:name="HTML Variable" w:semiHidden="1" w:unhideWhenUsed="1"/>
-    <w:lsdException w:name="Normal Table" w:semiHidden="1" w:unhideWhenUsed="1"/>
     <w:lsdException w:name="annotation subject" w:semiHidden="1" w:unhideWhenUsed="1"/>
     <w:lsdException w:name="No List" w:semiHidden="1" w:unhideWhenUsed="1"/>
     <w:lsdException w:name="Outline List 1" w:semiHidden="1" w:unhideWhenUsed="1"/>
@@ -7464,10 +7740,8 @@
     <w:lsdException w:name="Table Elegant" w:semiHidden="1" w:unhideWhenUsed="1"/>
     <w:lsdException w:name="Table Professional" w:semiHidden="1" w:unhideWhenUsed="1"/>
     <w:lsdException w:name="Table Subtle 1" w:semiHidden="1" w:unhideWhenUsed="1"/>
-    <w:lsdException w:name="Table Subtle 2" w:semiHidden="1" w:unhideWhenUsed="1"/>
     <w:lsdException w:name="Table Web 1" w:semiHidden="1" w:unhideWhenUsed="1"/>
     <w:lsdException w:name="Table Web 2" w:semiHidden="1" w:unhideWhenUsed="1"/>
-    <w:lsdException w:name="Table Web 3" w:semiHidden="1" w:unhideWhenUsed="1"/>
     <w:lsdException w:name="Balloon Text" w:semiHidden="1" w:unhideWhenUsed="1"/>
     <w:lsdException w:name="Table Grid" w:uiPriority="39"/>
     <w:lsdException w:name="Table Theme" w:semiHidden="1" w:unhideWhenUsed="1"/>
@@ -7686,6 +7960,10 @@
     <w:lsdException w:name="List Table 5 Dark Accent 6" w:uiPriority="50"/>
     <w:lsdException w:name="List Table 6 Colorful Accent 6" w:uiPriority="51"/>
     <w:lsdException w:name="List Table 7 Colorful Accent 6" w:uiPriority="52"/>
+    <w:lsdException w:name="Mention" w:semiHidden="1" w:unhideWhenUsed="1"/>
+    <w:lsdException w:name="Smart Hyperlink" w:semiHidden="1" w:unhideWhenUsed="1"/>
+    <w:lsdException w:name="Hashtag" w:semiHidden="1" w:unhideWhenUsed="1"/>
+    <w:lsdException w:name="Unresolved Mention" w:semiHidden="1" w:unhideWhenUsed="1"/>
   </w:latentStyles>
   <w:style w:type="paragraph" w:default="1" w:styleId="Normale">
     <w:name w:val="Normal"/>

</xml_diff>